<commit_message>
reflecties toegevoegd aan de projectwijzer
</commit_message>
<xml_diff>
--- a/Studiewijzers/Project 3 - Projectwijzer.docx
+++ b/Studiewijzers/Project 3 - Projectwijzer.docx
@@ -209,7 +209,7 @@
             </w:rPr>
             <w:fldChar w:fldCharType="separate"/>
           </w:r>
-          <w:hyperlink w:anchor="_Toc69726395" w:history="1">
+          <w:hyperlink w:anchor="_Toc69729059" w:history="1">
             <w:r>
               <w:rPr>
                 <w:rStyle w:val="Hyperlink"/>
@@ -236,7 +236,7 @@
                 <w:noProof/>
                 <w:webHidden/>
               </w:rPr>
-              <w:instrText xml:space="preserve"> PAGEREF _Toc69726395 \h </w:instrText>
+              <w:instrText xml:space="preserve"> PAGEREF _Toc69729059 \h </w:instrText>
             </w:r>
             <w:r>
               <w:rPr>
@@ -278,7 +278,7 @@
               <w:lang w:eastAsia="nl-NL"/>
             </w:rPr>
           </w:pPr>
-          <w:hyperlink w:anchor="_Toc69726396" w:history="1">
+          <w:hyperlink w:anchor="_Toc69729060" w:history="1">
             <w:r>
               <w:rPr>
                 <w:rStyle w:val="Hyperlink"/>
@@ -305,7 +305,7 @@
                 <w:noProof/>
                 <w:webHidden/>
               </w:rPr>
-              <w:instrText xml:space="preserve"> PAGEREF _Toc69726396 \h </w:instrText>
+              <w:instrText xml:space="preserve"> PAGEREF _Toc69729060 \h </w:instrText>
             </w:r>
             <w:r>
               <w:rPr>
@@ -347,7 +347,7 @@
               <w:lang w:eastAsia="nl-NL"/>
             </w:rPr>
           </w:pPr>
-          <w:hyperlink w:anchor="_Toc69726397" w:history="1">
+          <w:hyperlink w:anchor="_Toc69729061" w:history="1">
             <w:r>
               <w:rPr>
                 <w:rStyle w:val="Hyperlink"/>
@@ -374,7 +374,7 @@
                 <w:noProof/>
                 <w:webHidden/>
               </w:rPr>
-              <w:instrText xml:space="preserve"> PAGEREF _Toc69726397 \h </w:instrText>
+              <w:instrText xml:space="preserve"> PAGEREF _Toc69729061 \h </w:instrText>
             </w:r>
             <w:r>
               <w:rPr>
@@ -416,7 +416,7 @@
               <w:lang w:eastAsia="nl-NL"/>
             </w:rPr>
           </w:pPr>
-          <w:hyperlink w:anchor="_Toc69726398" w:history="1">
+          <w:hyperlink w:anchor="_Toc69729062" w:history="1">
             <w:r>
               <w:rPr>
                 <w:rStyle w:val="Hyperlink"/>
@@ -443,7 +443,7 @@
                 <w:noProof/>
                 <w:webHidden/>
               </w:rPr>
-              <w:instrText xml:space="preserve"> PAGEREF _Toc69726398 \h </w:instrText>
+              <w:instrText xml:space="preserve"> PAGEREF _Toc69729062 \h </w:instrText>
             </w:r>
             <w:r>
               <w:rPr>
@@ -485,7 +485,7 @@
               <w:lang w:eastAsia="nl-NL"/>
             </w:rPr>
           </w:pPr>
-          <w:hyperlink w:anchor="_Toc69726399" w:history="1">
+          <w:hyperlink w:anchor="_Toc69729063" w:history="1">
             <w:r>
               <w:rPr>
                 <w:rStyle w:val="Hyperlink"/>
@@ -512,7 +512,7 @@
                 <w:noProof/>
                 <w:webHidden/>
               </w:rPr>
-              <w:instrText xml:space="preserve"> PAGEREF _Toc69726399 \h </w:instrText>
+              <w:instrText xml:space="preserve"> PAGEREF _Toc69729063 \h </w:instrText>
             </w:r>
             <w:r>
               <w:rPr>
@@ -554,7 +554,7 @@
               <w:lang w:eastAsia="nl-NL"/>
             </w:rPr>
           </w:pPr>
-          <w:hyperlink w:anchor="_Toc69726400" w:history="1">
+          <w:hyperlink w:anchor="_Toc69729064" w:history="1">
             <w:r>
               <w:rPr>
                 <w:rStyle w:val="Hyperlink"/>
@@ -581,7 +581,7 @@
                 <w:noProof/>
                 <w:webHidden/>
               </w:rPr>
-              <w:instrText xml:space="preserve"> PAGEREF _Toc69726400 \h </w:instrText>
+              <w:instrText xml:space="preserve"> PAGEREF _Toc69729064 \h </w:instrText>
             </w:r>
             <w:r>
               <w:rPr>
@@ -623,7 +623,7 @@
               <w:lang w:eastAsia="nl-NL"/>
             </w:rPr>
           </w:pPr>
-          <w:hyperlink w:anchor="_Toc69726401" w:history="1">
+          <w:hyperlink w:anchor="_Toc69729065" w:history="1">
             <w:r>
               <w:rPr>
                 <w:rStyle w:val="Hyperlink"/>
@@ -650,7 +650,7 @@
                 <w:noProof/>
                 <w:webHidden/>
               </w:rPr>
-              <w:instrText xml:space="preserve"> PAGEREF _Toc69726401 \h </w:instrText>
+              <w:instrText xml:space="preserve"> PAGEREF _Toc69729065 \h </w:instrText>
             </w:r>
             <w:r>
               <w:rPr>
@@ -692,7 +692,7 @@
               <w:lang w:eastAsia="nl-NL"/>
             </w:rPr>
           </w:pPr>
-          <w:hyperlink w:anchor="_Toc69726402" w:history="1">
+          <w:hyperlink w:anchor="_Toc69729066" w:history="1">
             <w:r>
               <w:rPr>
                 <w:rStyle w:val="Hyperlink"/>
@@ -719,7 +719,7 @@
                 <w:noProof/>
                 <w:webHidden/>
               </w:rPr>
-              <w:instrText xml:space="preserve"> PAGEREF _Toc69726402 \h </w:instrText>
+              <w:instrText xml:space="preserve"> PAGEREF _Toc69729066 \h </w:instrText>
             </w:r>
             <w:r>
               <w:rPr>
@@ -761,7 +761,7 @@
               <w:lang w:eastAsia="nl-NL"/>
             </w:rPr>
           </w:pPr>
-          <w:hyperlink w:anchor="_Toc69726403" w:history="1">
+          <w:hyperlink w:anchor="_Toc69729067" w:history="1">
             <w:r>
               <w:rPr>
                 <w:rStyle w:val="Hyperlink"/>
@@ -788,7 +788,7 @@
                 <w:noProof/>
                 <w:webHidden/>
               </w:rPr>
-              <w:instrText xml:space="preserve"> PAGEREF _Toc69726403 \h </w:instrText>
+              <w:instrText xml:space="preserve"> PAGEREF _Toc69729067 \h </w:instrText>
             </w:r>
             <w:r>
               <w:rPr>
@@ -830,7 +830,7 @@
               <w:lang w:eastAsia="nl-NL"/>
             </w:rPr>
           </w:pPr>
-          <w:hyperlink w:anchor="_Toc69726404" w:history="1">
+          <w:hyperlink w:anchor="_Toc69729068" w:history="1">
             <w:r>
               <w:rPr>
                 <w:rStyle w:val="Hyperlink"/>
@@ -857,7 +857,7 @@
                 <w:noProof/>
                 <w:webHidden/>
               </w:rPr>
-              <w:instrText xml:space="preserve"> PAGEREF _Toc69726404 \h </w:instrText>
+              <w:instrText xml:space="preserve"> PAGEREF _Toc69729068 \h </w:instrText>
             </w:r>
             <w:r>
               <w:rPr>
@@ -899,7 +899,7 @@
               <w:lang w:eastAsia="nl-NL"/>
             </w:rPr>
           </w:pPr>
-          <w:hyperlink w:anchor="_Toc69726405" w:history="1">
+          <w:hyperlink w:anchor="_Toc69729069" w:history="1">
             <w:r>
               <w:rPr>
                 <w:rStyle w:val="Hyperlink"/>
@@ -926,7 +926,7 @@
                 <w:noProof/>
                 <w:webHidden/>
               </w:rPr>
-              <w:instrText xml:space="preserve"> PAGEREF _Toc69726405 \h </w:instrText>
+              <w:instrText xml:space="preserve"> PAGEREF _Toc69729069 \h </w:instrText>
             </w:r>
             <w:r>
               <w:rPr>
@@ -968,7 +968,7 @@
               <w:lang w:eastAsia="nl-NL"/>
             </w:rPr>
           </w:pPr>
-          <w:hyperlink w:anchor="_Toc69726406" w:history="1">
+          <w:hyperlink w:anchor="_Toc69729070" w:history="1">
             <w:r>
               <w:rPr>
                 <w:rStyle w:val="Hyperlink"/>
@@ -995,7 +995,7 @@
                 <w:noProof/>
                 <w:webHidden/>
               </w:rPr>
-              <w:instrText xml:space="preserve"> PAGEREF _Toc69726406 \h </w:instrText>
+              <w:instrText xml:space="preserve"> PAGEREF _Toc69729070 \h </w:instrText>
             </w:r>
             <w:r>
               <w:rPr>
@@ -1037,7 +1037,7 @@
               <w:lang w:eastAsia="nl-NL"/>
             </w:rPr>
           </w:pPr>
-          <w:hyperlink w:anchor="_Toc69726407" w:history="1">
+          <w:hyperlink w:anchor="_Toc69729071" w:history="1">
             <w:r>
               <w:rPr>
                 <w:rStyle w:val="Hyperlink"/>
@@ -1064,7 +1064,7 @@
                 <w:noProof/>
                 <w:webHidden/>
               </w:rPr>
-              <w:instrText xml:space="preserve"> PAGEREF _Toc69726407 \h </w:instrText>
+              <w:instrText xml:space="preserve"> PAGEREF _Toc69729071 \h </w:instrText>
             </w:r>
             <w:r>
               <w:rPr>
@@ -1106,7 +1106,7 @@
               <w:lang w:eastAsia="nl-NL"/>
             </w:rPr>
           </w:pPr>
-          <w:hyperlink w:anchor="_Toc69726408" w:history="1">
+          <w:hyperlink w:anchor="_Toc69729072" w:history="1">
             <w:r>
               <w:rPr>
                 <w:rStyle w:val="Hyperlink"/>
@@ -1133,7 +1133,7 @@
                 <w:noProof/>
                 <w:webHidden/>
               </w:rPr>
-              <w:instrText xml:space="preserve"> PAGEREF _Toc69726408 \h </w:instrText>
+              <w:instrText xml:space="preserve"> PAGEREF _Toc69729072 \h </w:instrText>
             </w:r>
             <w:r>
               <w:rPr>
@@ -1175,7 +1175,7 @@
               <w:lang w:eastAsia="nl-NL"/>
             </w:rPr>
           </w:pPr>
-          <w:hyperlink w:anchor="_Toc69726409" w:history="1">
+          <w:hyperlink w:anchor="_Toc69729073" w:history="1">
             <w:r>
               <w:rPr>
                 <w:rStyle w:val="Hyperlink"/>
@@ -1203,7 +1203,7 @@
                 <w:noProof/>
                 <w:webHidden/>
               </w:rPr>
-              <w:instrText xml:space="preserve"> PAGEREF _Toc69726409 \h </w:instrText>
+              <w:instrText xml:space="preserve"> PAGEREF _Toc69729073 \h </w:instrText>
             </w:r>
             <w:r>
               <w:rPr>
@@ -1245,7 +1245,7 @@
               <w:lang w:eastAsia="nl-NL"/>
             </w:rPr>
           </w:pPr>
-          <w:hyperlink w:anchor="_Toc69726410" w:history="1">
+          <w:hyperlink w:anchor="_Toc69729074" w:history="1">
             <w:r>
               <w:rPr>
                 <w:rStyle w:val="Hyperlink"/>
@@ -1273,7 +1273,7 @@
                 <w:noProof/>
                 <w:webHidden/>
               </w:rPr>
-              <w:instrText xml:space="preserve"> PAGEREF _Toc69726410 \h </w:instrText>
+              <w:instrText xml:space="preserve"> PAGEREF _Toc69729074 \h </w:instrText>
             </w:r>
             <w:r>
               <w:rPr>
@@ -1315,7 +1315,7 @@
               <w:lang w:eastAsia="nl-NL"/>
             </w:rPr>
           </w:pPr>
-          <w:hyperlink w:anchor="_Toc69726411" w:history="1">
+          <w:hyperlink w:anchor="_Toc69729075" w:history="1">
             <w:r>
               <w:rPr>
                 <w:rStyle w:val="Hyperlink"/>
@@ -1342,7 +1342,7 @@
                 <w:noProof/>
                 <w:webHidden/>
               </w:rPr>
-              <w:instrText xml:space="preserve"> PAGEREF _Toc69726411 \h </w:instrText>
+              <w:instrText xml:space="preserve"> PAGEREF _Toc69729075 \h </w:instrText>
             </w:r>
             <w:r>
               <w:rPr>
@@ -1384,7 +1384,7 @@
               <w:lang w:eastAsia="nl-NL"/>
             </w:rPr>
           </w:pPr>
-          <w:hyperlink w:anchor="_Toc69726412" w:history="1">
+          <w:hyperlink w:anchor="_Toc69729076" w:history="1">
             <w:r>
               <w:rPr>
                 <w:rStyle w:val="Hyperlink"/>
@@ -1411,7 +1411,7 @@
                 <w:noProof/>
                 <w:webHidden/>
               </w:rPr>
-              <w:instrText xml:space="preserve"> PAGEREF _Toc69726412 \h </w:instrText>
+              <w:instrText xml:space="preserve"> PAGEREF _Toc69729076 \h </w:instrText>
             </w:r>
             <w:r>
               <w:rPr>
@@ -1453,7 +1453,7 @@
               <w:lang w:eastAsia="nl-NL"/>
             </w:rPr>
           </w:pPr>
-          <w:hyperlink w:anchor="_Toc69726413" w:history="1">
+          <w:hyperlink w:anchor="_Toc69729077" w:history="1">
             <w:r>
               <w:rPr>
                 <w:rStyle w:val="Hyperlink"/>
@@ -1480,7 +1480,7 @@
                 <w:noProof/>
                 <w:webHidden/>
               </w:rPr>
-              <w:instrText xml:space="preserve"> PAGEREF _Toc69726413 \h </w:instrText>
+              <w:instrText xml:space="preserve"> PAGEREF _Toc69729077 \h </w:instrText>
             </w:r>
             <w:r>
               <w:rPr>
@@ -1522,7 +1522,7 @@
               <w:lang w:eastAsia="nl-NL"/>
             </w:rPr>
           </w:pPr>
-          <w:hyperlink w:anchor="_Toc69726414" w:history="1">
+          <w:hyperlink w:anchor="_Toc69729078" w:history="1">
             <w:r>
               <w:rPr>
                 <w:rStyle w:val="Hyperlink"/>
@@ -1549,7 +1549,7 @@
                 <w:noProof/>
                 <w:webHidden/>
               </w:rPr>
-              <w:instrText xml:space="preserve"> PAGEREF _Toc69726414 \h </w:instrText>
+              <w:instrText xml:space="preserve"> PAGEREF _Toc69729078 \h </w:instrText>
             </w:r>
             <w:r>
               <w:rPr>
@@ -1591,7 +1591,7 @@
               <w:lang w:eastAsia="nl-NL"/>
             </w:rPr>
           </w:pPr>
-          <w:hyperlink w:anchor="_Toc69726415" w:history="1">
+          <w:hyperlink w:anchor="_Toc69729079" w:history="1">
             <w:r>
               <w:rPr>
                 <w:rStyle w:val="Hyperlink"/>
@@ -1618,7 +1618,7 @@
                 <w:noProof/>
                 <w:webHidden/>
               </w:rPr>
-              <w:instrText xml:space="preserve"> PAGEREF _Toc69726415 \h </w:instrText>
+              <w:instrText xml:space="preserve"> PAGEREF _Toc69729079 \h </w:instrText>
             </w:r>
             <w:r>
               <w:rPr>
@@ -1639,6 +1639,77 @@
                 <w:webHidden/>
               </w:rPr>
               <w:t>18</w:t>
+            </w:r>
+            <w:r>
+              <w:rPr>
+                <w:noProof/>
+                <w:webHidden/>
+              </w:rPr>
+              <w:fldChar w:fldCharType="end"/>
+            </w:r>
+          </w:hyperlink>
+        </w:p>
+        <w:p>
+          <w:pPr>
+            <w:pStyle w:val="Inhopg2"/>
+            <w:tabs>
+              <w:tab w:val="right" w:leader="dot" w:pos="9062"/>
+            </w:tabs>
+            <w:rPr>
+              <w:noProof/>
+              <w:lang w:eastAsia="nl-NL"/>
+            </w:rPr>
+          </w:pPr>
+          <w:hyperlink w:anchor="_Toc69729080" w:history="1">
+            <w:r>
+              <w:rPr>
+                <w:rStyle w:val="Hyperlink"/>
+                <w:rFonts w:eastAsia="Times New Roman"/>
+                <w:noProof/>
+                <w:lang w:eastAsia="nl-NL"/>
+              </w:rPr>
+              <w:t>Reflectie</w:t>
+            </w:r>
+            <w:r>
+              <w:rPr>
+                <w:noProof/>
+                <w:webHidden/>
+              </w:rPr>
+              <w:tab/>
+            </w:r>
+            <w:r>
+              <w:rPr>
+                <w:noProof/>
+                <w:webHidden/>
+              </w:rPr>
+              <w:fldChar w:fldCharType="begin"/>
+            </w:r>
+            <w:r>
+              <w:rPr>
+                <w:noProof/>
+                <w:webHidden/>
+              </w:rPr>
+              <w:instrText xml:space="preserve"> PAGEREF _Toc69729080 \h </w:instrText>
+            </w:r>
+            <w:r>
+              <w:rPr>
+                <w:noProof/>
+                <w:webHidden/>
+              </w:rPr>
+            </w:r>
+            <w:r>
+              <w:rPr>
+                <w:noProof/>
+                <w:webHidden/>
+              </w:rPr>
+              <w:fldChar w:fldCharType="separate"/>
+            </w:r>
+            <w:r>
+              <w:rPr>
+                <w:noProof/>
+                <w:webHidden/>
+              </w:rPr>
+              <w:t>19</w:t>
             </w:r>
             <w:r>
               <w:rPr>
@@ -1660,7 +1731,7 @@
               <w:lang w:eastAsia="nl-NL"/>
             </w:rPr>
           </w:pPr>
-          <w:hyperlink w:anchor="_Toc69726416" w:history="1">
+          <w:hyperlink w:anchor="_Toc69729081" w:history="1">
             <w:r>
               <w:rPr>
                 <w:rStyle w:val="Hyperlink"/>
@@ -1668,7 +1739,7 @@
                 <w:noProof/>
                 <w:lang w:eastAsia="nl-NL"/>
               </w:rPr>
-              <w:t>Eindreflectie</w:t>
+              <w:t>Eindreflecties</w:t>
             </w:r>
             <w:r>
               <w:rPr>
@@ -1689,7 +1760,7 @@
                 <w:noProof/>
                 <w:webHidden/>
               </w:rPr>
-              <w:instrText xml:space="preserve"> PAGEREF _Toc69726416 \h </w:instrText>
+              <w:instrText xml:space="preserve"> PAGEREF _Toc69729081 \h </w:instrText>
             </w:r>
             <w:r>
               <w:rPr>
@@ -1709,7 +1780,7 @@
                 <w:noProof/>
                 <w:webHidden/>
               </w:rPr>
-              <w:t>19</w:t>
+              <w:t>21</w:t>
             </w:r>
             <w:r>
               <w:rPr>
@@ -1731,12 +1802,11 @@
               <w:lang w:eastAsia="nl-NL"/>
             </w:rPr>
           </w:pPr>
-          <w:hyperlink w:anchor="_Toc69726417" w:history="1">
+          <w:hyperlink w:anchor="_Toc69729082" w:history="1">
             <w:r>
               <w:rPr>
                 <w:rStyle w:val="Hyperlink"/>
                 <w:noProof/>
-                <w:lang w:eastAsia="nl-NL"/>
               </w:rPr>
               <w:t>Mathieu</w:t>
             </w:r>
@@ -1759,7 +1829,7 @@
                 <w:noProof/>
                 <w:webHidden/>
               </w:rPr>
-              <w:instrText xml:space="preserve"> PAGEREF _Toc69726417 \h </w:instrText>
+              <w:instrText xml:space="preserve"> PAGEREF _Toc69729082 \h </w:instrText>
             </w:r>
             <w:r>
               <w:rPr>
@@ -1779,7 +1849,7 @@
                 <w:noProof/>
                 <w:webHidden/>
               </w:rPr>
-              <w:t>19</w:t>
+              <w:t>21</w:t>
             </w:r>
             <w:r>
               <w:rPr>
@@ -1801,13 +1871,11 @@
               <w:lang w:eastAsia="nl-NL"/>
             </w:rPr>
           </w:pPr>
-          <w:hyperlink w:anchor="_Toc69726418" w:history="1">
+          <w:hyperlink w:anchor="_Toc69729083" w:history="1">
             <w:r>
               <w:rPr>
                 <w:rStyle w:val="Hyperlink"/>
-                <w:rFonts w:eastAsia="Times New Roman"/>
-                <w:noProof/>
-                <w:lang w:eastAsia="nl-NL"/>
+                <w:noProof/>
               </w:rPr>
               <w:t>Adam</w:t>
             </w:r>
@@ -1830,7 +1898,7 @@
                 <w:noProof/>
                 <w:webHidden/>
               </w:rPr>
-              <w:instrText xml:space="preserve"> PAGEREF _Toc69726418 \h </w:instrText>
+              <w:instrText xml:space="preserve"> PAGEREF _Toc69729083 \h </w:instrText>
             </w:r>
             <w:r>
               <w:rPr>
@@ -1850,7 +1918,76 @@
                 <w:noProof/>
                 <w:webHidden/>
               </w:rPr>
-              <w:t>19</w:t>
+              <w:t>21</w:t>
+            </w:r>
+            <w:r>
+              <w:rPr>
+                <w:noProof/>
+                <w:webHidden/>
+              </w:rPr>
+              <w:fldChar w:fldCharType="end"/>
+            </w:r>
+          </w:hyperlink>
+        </w:p>
+        <w:p>
+          <w:pPr>
+            <w:pStyle w:val="Inhopg2"/>
+            <w:tabs>
+              <w:tab w:val="right" w:leader="dot" w:pos="9062"/>
+            </w:tabs>
+            <w:rPr>
+              <w:noProof/>
+              <w:lang w:eastAsia="nl-NL"/>
+            </w:rPr>
+          </w:pPr>
+          <w:hyperlink w:anchor="_Toc69729084" w:history="1">
+            <w:r>
+              <w:rPr>
+                <w:rStyle w:val="Hyperlink"/>
+                <w:noProof/>
+              </w:rPr>
+              <w:t>Diede</w:t>
+            </w:r>
+            <w:r>
+              <w:rPr>
+                <w:noProof/>
+                <w:webHidden/>
+              </w:rPr>
+              <w:tab/>
+            </w:r>
+            <w:r>
+              <w:rPr>
+                <w:noProof/>
+                <w:webHidden/>
+              </w:rPr>
+              <w:fldChar w:fldCharType="begin"/>
+            </w:r>
+            <w:r>
+              <w:rPr>
+                <w:noProof/>
+                <w:webHidden/>
+              </w:rPr>
+              <w:instrText xml:space="preserve"> PAGEREF _Toc69729084 \h </w:instrText>
+            </w:r>
+            <w:r>
+              <w:rPr>
+                <w:noProof/>
+                <w:webHidden/>
+              </w:rPr>
+            </w:r>
+            <w:r>
+              <w:rPr>
+                <w:noProof/>
+                <w:webHidden/>
+              </w:rPr>
+              <w:fldChar w:fldCharType="separate"/>
+            </w:r>
+            <w:r>
+              <w:rPr>
+                <w:noProof/>
+                <w:webHidden/>
+              </w:rPr>
+              <w:t>21</w:t>
             </w:r>
             <w:r>
               <w:rPr>
@@ -1905,7 +2042,7 @@
       </w:pPr>
       <w:bookmarkStart w:id="0" w:name="_Toc43296041"/>
       <w:bookmarkStart w:id="1" w:name="_Toc43969336"/>
-      <w:bookmarkStart w:id="2" w:name="_Toc69726395"/>
+      <w:bookmarkStart w:id="2" w:name="_Toc69729059"/>
       <w:r>
         <w:t xml:space="preserve">1. </w:t>
       </w:r>
@@ -1926,7 +2063,7 @@
       </w:pPr>
       <w:bookmarkStart w:id="3" w:name="_Toc43296042"/>
       <w:bookmarkStart w:id="4" w:name="_Toc43969337"/>
-      <w:bookmarkStart w:id="5" w:name="_Toc69726396"/>
+      <w:bookmarkStart w:id="5" w:name="_Toc69729060"/>
       <w:r>
         <w:t xml:space="preserve">1.1 </w:t>
       </w:r>
@@ -1965,7 +2102,7 @@
       </w:pPr>
       <w:bookmarkStart w:id="6" w:name="_Toc43296043"/>
       <w:bookmarkStart w:id="7" w:name="_Toc43969338"/>
-      <w:bookmarkStart w:id="8" w:name="_Toc69726397"/>
+      <w:bookmarkStart w:id="8" w:name="_Toc69729061"/>
       <w:r>
         <w:t xml:space="preserve">1.2 </w:t>
       </w:r>
@@ -2051,7 +2188,7 @@
       </w:pPr>
       <w:bookmarkStart w:id="9" w:name="_Toc43296044"/>
       <w:bookmarkStart w:id="10" w:name="_Toc43969339"/>
-      <w:bookmarkStart w:id="11" w:name="_Toc69726398"/>
+      <w:bookmarkStart w:id="11" w:name="_Toc69729062"/>
       <w:r>
         <w:t xml:space="preserve">1.3 </w:t>
       </w:r>
@@ -2154,7 +2291,7 @@
       <w:pPr>
         <w:pStyle w:val="Kop2"/>
       </w:pPr>
-      <w:bookmarkStart w:id="14" w:name="_Toc69726399"/>
+      <w:bookmarkStart w:id="14" w:name="_Toc69729063"/>
       <w:r>
         <w:t xml:space="preserve">1.4 </w:t>
       </w:r>
@@ -2241,7 +2378,7 @@
       </w:pPr>
       <w:bookmarkStart w:id="15" w:name="_Toc43296046"/>
       <w:bookmarkStart w:id="16" w:name="_Toc43969341"/>
-      <w:bookmarkStart w:id="17" w:name="_Toc69726400"/>
+      <w:bookmarkStart w:id="17" w:name="_Toc69729064"/>
       <w:r>
         <w:t xml:space="preserve">1.5 </w:t>
       </w:r>
@@ -2514,7 +2651,7 @@
       </w:pPr>
       <w:bookmarkStart w:id="18" w:name="_Toc63887720"/>
       <w:bookmarkStart w:id="19" w:name="_Toc43969342"/>
-      <w:bookmarkStart w:id="20" w:name="_Toc69726401"/>
+      <w:bookmarkStart w:id="20" w:name="_Toc69729065"/>
       <w:r>
         <w:lastRenderedPageBreak/>
         <w:t xml:space="preserve">1.6 </w:t>
@@ -3322,7 +3459,7 @@
       <w:pPr>
         <w:pStyle w:val="Kop1"/>
       </w:pPr>
-      <w:bookmarkStart w:id="25" w:name="_Toc69726402"/>
+      <w:bookmarkStart w:id="25" w:name="_Toc69729066"/>
       <w:r>
         <w:lastRenderedPageBreak/>
         <w:t xml:space="preserve">2. </w:t>
@@ -3340,7 +3477,7 @@
       </w:pPr>
       <w:bookmarkStart w:id="26" w:name="_Toc43296048"/>
       <w:bookmarkStart w:id="27" w:name="_Toc43969343"/>
-      <w:bookmarkStart w:id="28" w:name="_Toc69726403"/>
+      <w:bookmarkStart w:id="28" w:name="_Toc69729067"/>
       <w:r>
         <w:t xml:space="preserve">2.1 </w:t>
       </w:r>
@@ -3453,7 +3590,7 @@
       <w:pPr>
         <w:pStyle w:val="Kop2"/>
       </w:pPr>
-      <w:bookmarkStart w:id="29" w:name="_Toc69726404"/>
+      <w:bookmarkStart w:id="29" w:name="_Toc69729068"/>
       <w:r>
         <w:t xml:space="preserve">2.2 </w:t>
       </w:r>
@@ -3557,7 +3694,7 @@
       </w:pPr>
       <w:bookmarkStart w:id="30" w:name="_Toc43296049"/>
       <w:bookmarkStart w:id="31" w:name="_Toc43969344"/>
-      <w:bookmarkStart w:id="32" w:name="_Toc69726405"/>
+      <w:bookmarkStart w:id="32" w:name="_Toc69729069"/>
       <w:r>
         <w:t xml:space="preserve">2.3 </w:t>
       </w:r>
@@ -3597,7 +3734,7 @@
       <w:pPr>
         <w:pStyle w:val="Kop2"/>
       </w:pPr>
-      <w:bookmarkStart w:id="35" w:name="_Toc69726406"/>
+      <w:bookmarkStart w:id="35" w:name="_Toc69729070"/>
       <w:bookmarkEnd w:id="33"/>
       <w:bookmarkEnd w:id="34"/>
       <w:r>
@@ -3844,7 +3981,7 @@
       <w:pPr>
         <w:pStyle w:val="Kop2"/>
       </w:pPr>
-      <w:bookmarkStart w:id="36" w:name="_Toc69726407"/>
+      <w:bookmarkStart w:id="36" w:name="_Toc69729071"/>
       <w:r>
         <w:lastRenderedPageBreak/>
         <w:t xml:space="preserve">2.5 </w:t>
@@ -4514,7 +4651,7 @@
         <w:pStyle w:val="Kop1"/>
       </w:pPr>
       <w:bookmarkStart w:id="37" w:name="_Toc43969351"/>
-      <w:bookmarkStart w:id="38" w:name="_Toc69726408"/>
+      <w:bookmarkStart w:id="38" w:name="_Toc69729072"/>
       <w:r>
         <w:lastRenderedPageBreak/>
         <w:t xml:space="preserve">3. </w:t>
@@ -4533,7 +4670,7 @@
           <w:lang w:val="en-US"/>
         </w:rPr>
       </w:pPr>
-      <w:bookmarkStart w:id="39" w:name="_Toc69726409"/>
+      <w:bookmarkStart w:id="39" w:name="_Toc69729073"/>
       <w:r>
         <w:rPr>
           <w:noProof/>
@@ -4664,7 +4801,7 @@
         </w:rPr>
       </w:pPr>
       <w:bookmarkStart w:id="40" w:name="_Toc43969354"/>
-      <w:bookmarkStart w:id="41" w:name="_Toc69726410"/>
+      <w:bookmarkStart w:id="41" w:name="_Toc69729074"/>
       <w:r>
         <w:rPr>
           <w:lang w:val="en-US"/>
@@ -5456,7 +5593,7 @@
         <w:pStyle w:val="Kop2"/>
       </w:pPr>
       <w:bookmarkStart w:id="42" w:name="_Toc43969355"/>
-      <w:bookmarkStart w:id="43" w:name="_Toc69726411"/>
+      <w:bookmarkStart w:id="43" w:name="_Toc69729075"/>
       <w:r>
         <w:lastRenderedPageBreak/>
         <w:t xml:space="preserve">3.3 </w:t>
@@ -5512,7 +5649,7 @@
       </w:pPr>
       <w:bookmarkStart w:id="44" w:name="_Toc43296056"/>
       <w:bookmarkStart w:id="45" w:name="_Toc43969356"/>
-      <w:bookmarkStart w:id="46" w:name="_Toc69726412"/>
+      <w:bookmarkStart w:id="46" w:name="_Toc69729076"/>
       <w:r>
         <w:lastRenderedPageBreak/>
         <w:t xml:space="preserve">4. </w:t>
@@ -5530,7 +5667,7 @@
         <w:pStyle w:val="Kop2"/>
       </w:pPr>
       <w:bookmarkStart w:id="47" w:name="_Toc43969357"/>
-      <w:bookmarkStart w:id="48" w:name="_Toc69726413"/>
+      <w:bookmarkStart w:id="48" w:name="_Toc69729077"/>
       <w:r>
         <w:t xml:space="preserve">4.1 </w:t>
       </w:r>
@@ -5641,7 +5778,7 @@
       <w:pPr>
         <w:pStyle w:val="Kop2"/>
       </w:pPr>
-      <w:bookmarkStart w:id="49" w:name="_Toc69726414"/>
+      <w:bookmarkStart w:id="49" w:name="_Toc69729078"/>
       <w:r>
         <w:t xml:space="preserve">4.2 </w:t>
       </w:r>
@@ -5666,7 +5803,7 @@
       <w:pPr>
         <w:pStyle w:val="Kop2"/>
       </w:pPr>
-      <w:bookmarkStart w:id="50" w:name="_Toc69726415"/>
+      <w:bookmarkStart w:id="50" w:name="_Toc69729079"/>
       <w:r>
         <w:t xml:space="preserve">4.3 </w:t>
       </w:r>
@@ -5726,6 +5863,7 @@
           <w:lang w:eastAsia="nl-NL"/>
         </w:rPr>
       </w:pPr>
+      <w:bookmarkStart w:id="51" w:name="_Toc69729080"/>
       <w:r>
         <w:rPr>
           <w:rFonts w:eastAsia="Times New Roman"/>
@@ -5734,21 +5872,21 @@
         <w:lastRenderedPageBreak/>
         <w:t>Reflectie</w:t>
       </w:r>
-    </w:p>
-    <w:p>
-      <w:pPr>
-        <w:rPr>
-          <w:lang w:eastAsia="nl-NL"/>
-        </w:rPr>
-      </w:pPr>
-    </w:p>
-    <w:p>
-      <w:pPr>
-        <w:rPr>
-          <w:lang w:eastAsia="nl-NL"/>
-        </w:rPr>
-      </w:pPr>
-      <w:bookmarkStart w:id="51" w:name="_Toc69726417"/>
+      <w:bookmarkEnd w:id="51"/>
+    </w:p>
+    <w:p>
+      <w:pPr>
+        <w:rPr>
+          <w:lang w:eastAsia="nl-NL"/>
+        </w:rPr>
+      </w:pPr>
+    </w:p>
+    <w:p>
+      <w:pPr>
+        <w:rPr>
+          <w:lang w:eastAsia="nl-NL"/>
+        </w:rPr>
+      </w:pPr>
       <w:r>
         <w:rPr>
           <w:sz w:val="24"/>
@@ -5757,7 +5895,6 @@
         </w:rPr>
         <w:t>Mathieu</w:t>
       </w:r>
-      <w:bookmarkEnd w:id="51"/>
       <w:r>
         <w:rPr>
           <w:sz w:val="24"/>
@@ -6224,7 +6361,6 @@
           <w:lang w:eastAsia="nl-NL"/>
         </w:rPr>
       </w:pPr>
-      <w:bookmarkStart w:id="52" w:name="_Toc69726418"/>
       <w:r>
         <w:rPr>
           <w:rFonts w:eastAsia="Times New Roman"/>
@@ -6234,7 +6370,6 @@
         </w:rPr>
         <w:t>Adam</w:t>
       </w:r>
-      <w:bookmarkEnd w:id="52"/>
     </w:p>
     <w:p>
       <w:pPr>
@@ -6508,9 +6643,7 @@
       <w:pPr>
         <w:spacing w:before="100" w:beforeAutospacing="1" w:after="100" w:afterAutospacing="1" w:line="240" w:lineRule="auto"/>
         <w:rPr>
-          <w:rFonts w:ascii="Segoe UI" w:eastAsia="Times New Roman" w:hAnsi="Segoe UI" w:cs="Segoe UI"/>
-          <w:sz w:val="21"/>
-          <w:szCs w:val="21"/>
+          <w:rFonts w:ascii="Calibri" w:eastAsia="Times New Roman" w:hAnsi="Calibri" w:cs="Calibri"/>
           <w:lang w:eastAsia="nl-NL"/>
         </w:rPr>
       </w:pPr>
@@ -6538,6 +6671,310 @@
         <w:t xml:space="preserve"> van die ik nu heb gebruikt.</w:t>
       </w:r>
     </w:p>
+    <w:p>
+      <w:pPr>
+        <w:spacing w:before="100" w:beforeAutospacing="1" w:after="100" w:afterAutospacing="1" w:line="240" w:lineRule="auto"/>
+        <w:rPr>
+          <w:rFonts w:ascii="Calibri" w:eastAsia="Times New Roman" w:hAnsi="Calibri" w:cs="Calibri"/>
+          <w:lang w:eastAsia="nl-NL"/>
+        </w:rPr>
+      </w:pPr>
+    </w:p>
+    <w:p>
+      <w:pPr>
+        <w:spacing w:before="100" w:beforeAutospacing="1" w:after="100" w:afterAutospacing="1" w:line="240" w:lineRule="auto"/>
+        <w:rPr>
+          <w:rFonts w:ascii="Calibri" w:eastAsia="Times New Roman" w:hAnsi="Calibri" w:cs="Calibri"/>
+          <w:lang w:eastAsia="nl-NL"/>
+        </w:rPr>
+      </w:pPr>
+    </w:p>
+    <w:p>
+      <w:pPr>
+        <w:spacing w:before="100" w:beforeAutospacing="1" w:after="100" w:afterAutospacing="1" w:line="240" w:lineRule="auto"/>
+        <w:rPr>
+          <w:rFonts w:ascii="Calibri" w:eastAsia="Times New Roman" w:hAnsi="Calibri" w:cs="Calibri"/>
+          <w:lang w:eastAsia="nl-NL"/>
+        </w:rPr>
+      </w:pPr>
+    </w:p>
+    <w:p>
+      <w:pPr>
+        <w:spacing w:before="100" w:beforeAutospacing="1" w:after="100" w:afterAutospacing="1" w:line="240" w:lineRule="auto"/>
+        <w:rPr>
+          <w:rFonts w:ascii="Calibri" w:eastAsia="Times New Roman" w:hAnsi="Calibri" w:cs="Calibri"/>
+          <w:lang w:eastAsia="nl-NL"/>
+        </w:rPr>
+      </w:pPr>
+    </w:p>
+    <w:p>
+      <w:pPr>
+        <w:spacing w:before="100" w:beforeAutospacing="1" w:after="100" w:afterAutospacing="1" w:line="240" w:lineRule="auto"/>
+        <w:rPr>
+          <w:rFonts w:ascii="Calibri" w:eastAsia="Times New Roman" w:hAnsi="Calibri" w:cs="Calibri"/>
+          <w:lang w:eastAsia="nl-NL"/>
+        </w:rPr>
+      </w:pPr>
+    </w:p>
+    <w:p>
+      <w:pPr>
+        <w:spacing w:before="100" w:beforeAutospacing="1" w:after="100" w:afterAutospacing="1" w:line="240" w:lineRule="auto"/>
+        <w:rPr>
+          <w:rFonts w:ascii="Calibri" w:eastAsia="Times New Roman" w:hAnsi="Calibri" w:cs="Calibri"/>
+          <w:lang w:eastAsia="nl-NL"/>
+        </w:rPr>
+      </w:pPr>
+    </w:p>
+    <w:p>
+      <w:pPr>
+        <w:spacing w:before="100" w:beforeAutospacing="1" w:after="100" w:afterAutospacing="1" w:line="240" w:lineRule="auto"/>
+        <w:rPr>
+          <w:rFonts w:ascii="Calibri" w:eastAsia="Times New Roman" w:hAnsi="Calibri" w:cs="Calibri"/>
+          <w:lang w:eastAsia="nl-NL"/>
+        </w:rPr>
+      </w:pPr>
+    </w:p>
+    <w:p>
+      <w:pPr>
+        <w:spacing w:before="100" w:beforeAutospacing="1" w:after="100" w:afterAutospacing="1" w:line="240" w:lineRule="auto"/>
+        <w:rPr>
+          <w:rFonts w:ascii="Calibri" w:eastAsia="Times New Roman" w:hAnsi="Calibri" w:cs="Calibri"/>
+          <w:lang w:eastAsia="nl-NL"/>
+        </w:rPr>
+      </w:pPr>
+    </w:p>
+    <w:p>
+      <w:pPr>
+        <w:spacing w:before="100" w:beforeAutospacing="1" w:after="100" w:afterAutospacing="1" w:line="240" w:lineRule="auto"/>
+        <w:rPr>
+          <w:rFonts w:ascii="Calibri" w:eastAsia="Times New Roman" w:hAnsi="Calibri" w:cs="Calibri"/>
+          <w:lang w:eastAsia="nl-NL"/>
+        </w:rPr>
+      </w:pPr>
+    </w:p>
+    <w:p>
+      <w:pPr>
+        <w:spacing w:before="100" w:beforeAutospacing="1" w:after="100" w:afterAutospacing="1" w:line="240" w:lineRule="auto"/>
+        <w:rPr>
+          <w:rFonts w:ascii="Calibri" w:eastAsia="Times New Roman" w:hAnsi="Calibri" w:cs="Calibri"/>
+          <w:lang w:eastAsia="nl-NL"/>
+        </w:rPr>
+      </w:pPr>
+    </w:p>
+    <w:p>
+      <w:pPr>
+        <w:spacing w:before="100" w:beforeAutospacing="1" w:after="100" w:afterAutospacing="1" w:line="240" w:lineRule="auto"/>
+        <w:rPr>
+          <w:rFonts w:ascii="Calibri" w:eastAsia="Times New Roman" w:hAnsi="Calibri" w:cs="Calibri"/>
+          <w:lang w:eastAsia="nl-NL"/>
+        </w:rPr>
+      </w:pPr>
+    </w:p>
+    <w:p>
+      <w:pPr>
+        <w:spacing w:before="100" w:beforeAutospacing="1" w:after="100" w:afterAutospacing="1" w:line="240" w:lineRule="auto"/>
+        <w:rPr>
+          <w:rFonts w:ascii="Calibri" w:eastAsia="Times New Roman" w:hAnsi="Calibri" w:cs="Calibri"/>
+          <w:lang w:eastAsia="nl-NL"/>
+        </w:rPr>
+      </w:pPr>
+    </w:p>
+    <w:p>
+      <w:pPr>
+        <w:spacing w:before="100" w:beforeAutospacing="1" w:after="100" w:afterAutospacing="1" w:line="240" w:lineRule="auto"/>
+        <w:rPr>
+          <w:rFonts w:ascii="Calibri" w:eastAsia="Times New Roman" w:hAnsi="Calibri" w:cs="Calibri"/>
+          <w:lang w:eastAsia="nl-NL"/>
+        </w:rPr>
+      </w:pPr>
+    </w:p>
+    <w:p>
+      <w:pPr>
+        <w:pStyle w:val="Kop1"/>
+        <w:rPr>
+          <w:rFonts w:eastAsia="Times New Roman"/>
+          <w:lang w:eastAsia="nl-NL"/>
+        </w:rPr>
+      </w:pPr>
+      <w:bookmarkStart w:id="52" w:name="_Toc69729081"/>
+      <w:r>
+        <w:rPr>
+          <w:rFonts w:eastAsia="Times New Roman"/>
+          <w:lang w:eastAsia="nl-NL"/>
+        </w:rPr>
+        <w:lastRenderedPageBreak/>
+        <w:t>Eindreflecties</w:t>
+      </w:r>
+      <w:bookmarkEnd w:id="52"/>
+    </w:p>
+    <w:p>
+      <w:pPr>
+        <w:rPr>
+          <w:lang w:eastAsia="nl-NL"/>
+        </w:rPr>
+      </w:pPr>
+    </w:p>
+    <w:p>
+      <w:pPr>
+        <w:pStyle w:val="Kop2"/>
+      </w:pPr>
+      <w:bookmarkStart w:id="53" w:name="_Toc69729082"/>
+      <w:r>
+        <w:t>Mathieu</w:t>
+      </w:r>
+      <w:bookmarkEnd w:id="53"/>
+    </w:p>
+    <w:p/>
+    <w:p>
+      <w:pPr>
+        <w:spacing w:after="0" w:line="240" w:lineRule="auto"/>
+        <w:rPr>
+          <w:rFonts w:ascii="Calibri" w:eastAsia="Times New Roman" w:hAnsi="Calibri" w:cs="Calibri"/>
+          <w:lang w:eastAsia="nl-NL"/>
+        </w:rPr>
+      </w:pPr>
+      <w:r>
+        <w:rPr>
+          <w:rFonts w:ascii="Calibri" w:eastAsia="Times New Roman" w:hAnsi="Calibri" w:cs="Calibri"/>
+          <w:lang w:eastAsia="nl-NL"/>
+        </w:rPr>
+        <w:t xml:space="preserve">Ik vond het een leuke opdracht, vooral het gebruik maken van javascript en </w:t>
+      </w:r>
+      <w:proofErr w:type="spellStart"/>
+      <w:r>
+        <w:rPr>
+          <w:rFonts w:ascii="Calibri" w:eastAsia="Times New Roman" w:hAnsi="Calibri" w:cs="Calibri"/>
+          <w:lang w:eastAsia="nl-NL"/>
+        </w:rPr>
+        <w:t>php</w:t>
+      </w:r>
+      <w:proofErr w:type="spellEnd"/>
+      <w:r>
+        <w:rPr>
+          <w:rFonts w:ascii="Calibri" w:eastAsia="Times New Roman" w:hAnsi="Calibri" w:cs="Calibri"/>
+          <w:lang w:eastAsia="nl-NL"/>
+        </w:rPr>
+        <w:t>/</w:t>
+      </w:r>
+      <w:proofErr w:type="spellStart"/>
+      <w:r>
+        <w:rPr>
+          <w:rFonts w:ascii="Calibri" w:eastAsia="Times New Roman" w:hAnsi="Calibri" w:cs="Calibri"/>
+          <w:lang w:eastAsia="nl-NL"/>
+        </w:rPr>
+        <w:t>sql</w:t>
+      </w:r>
+      <w:proofErr w:type="spellEnd"/>
+      <w:r>
+        <w:rPr>
+          <w:rFonts w:ascii="Calibri" w:eastAsia="Times New Roman" w:hAnsi="Calibri" w:cs="Calibri"/>
+          <w:lang w:eastAsia="nl-NL"/>
+        </w:rPr>
+        <w:t xml:space="preserve"> want dat hadden we nog niet eerder gehad bij het maken van een project. Nou hebben we er niet heel veel mee gedaan want ik vond het nog moeilijk om het te gebruiken, maar voor de volgende keer zou het makkelijker moeten gaan. Aan het eind ging het wel wat stroef maar uiteindelijk is wel bijna alles gelukt om te maken.</w:t>
+      </w:r>
+    </w:p>
+    <w:p/>
+    <w:p>
+      <w:pPr>
+        <w:pStyle w:val="Kop2"/>
+      </w:pPr>
+      <w:bookmarkStart w:id="54" w:name="_Toc69729083"/>
+      <w:r>
+        <w:t>Adam</w:t>
+      </w:r>
+      <w:bookmarkEnd w:id="54"/>
+    </w:p>
+    <w:p/>
+    <w:p>
+      <w:r>
+        <w:t xml:space="preserve">De samenwerking ging goed tussen ons. Alle taken waren goed </w:t>
+      </w:r>
+      <w:proofErr w:type="gramStart"/>
+      <w:r>
+        <w:t>verdeeld ,</w:t>
+      </w:r>
+      <w:proofErr w:type="gramEnd"/>
+      <w:r>
+        <w:t xml:space="preserve"> iedereen had af wat hij af moest hebben. Ik heb nieuwe dingen geleerd tijdens de samenwerking die ik ook heb gebruikt. Ik probeerde deze project mijzelf te overtreffen qua codes die ik gebruik en het ontwerp.</w:t>
+      </w:r>
+    </w:p>
+    <w:p/>
+    <w:p>
+      <w:pPr>
+        <w:pStyle w:val="Kop2"/>
+      </w:pPr>
+      <w:bookmarkStart w:id="55" w:name="_Toc69729084"/>
+      <w:r>
+        <w:t>Diede</w:t>
+      </w:r>
+      <w:bookmarkEnd w:id="55"/>
+    </w:p>
+    <w:p/>
+    <w:p>
+      <w:pPr>
+        <w:spacing w:after="0" w:line="240" w:lineRule="auto"/>
+        <w:rPr>
+          <w:rFonts w:ascii="Segoe UI" w:eastAsia="Times New Roman" w:hAnsi="Segoe UI" w:cs="Segoe UI"/>
+          <w:lang w:eastAsia="nl-NL"/>
+        </w:rPr>
+      </w:pPr>
+      <w:r>
+        <w:rPr>
+          <w:rFonts w:ascii="Segoe UI" w:eastAsia="Times New Roman" w:hAnsi="Segoe UI" w:cs="Segoe UI"/>
+          <w:lang w:eastAsia="nl-NL"/>
+        </w:rPr>
+        <w:t xml:space="preserve">Ik vond het een leuke opdracht, vooral het gebruik maken van </w:t>
+      </w:r>
+      <w:proofErr w:type="spellStart"/>
+      <w:r>
+        <w:rPr>
+          <w:rFonts w:ascii="Segoe UI" w:eastAsia="Times New Roman" w:hAnsi="Segoe UI" w:cs="Segoe UI"/>
+          <w:lang w:eastAsia="nl-NL"/>
+        </w:rPr>
+        <w:t>photoshop</w:t>
+      </w:r>
+      <w:proofErr w:type="spellEnd"/>
+      <w:r>
+        <w:rPr>
+          <w:rFonts w:ascii="Segoe UI" w:eastAsia="Times New Roman" w:hAnsi="Segoe UI" w:cs="Segoe UI"/>
+          <w:lang w:eastAsia="nl-NL"/>
+        </w:rPr>
+        <w:t xml:space="preserve"> en </w:t>
+      </w:r>
+      <w:proofErr w:type="spellStart"/>
+      <w:r>
+        <w:rPr>
+          <w:rFonts w:ascii="Segoe UI" w:eastAsia="Times New Roman" w:hAnsi="Segoe UI" w:cs="Segoe UI"/>
+          <w:lang w:eastAsia="nl-NL"/>
+        </w:rPr>
+        <w:t>adobeXD</w:t>
+      </w:r>
+      <w:proofErr w:type="spellEnd"/>
+      <w:r>
+        <w:rPr>
+          <w:rFonts w:ascii="Segoe UI" w:eastAsia="Times New Roman" w:hAnsi="Segoe UI" w:cs="Segoe UI"/>
+          <w:lang w:eastAsia="nl-NL"/>
+        </w:rPr>
+        <w:t xml:space="preserve"> vond ik het leukst. Nou heb ik er niet heel veel mee gedaan </w:t>
+      </w:r>
+      <w:proofErr w:type="spellStart"/>
+      <w:r>
+        <w:rPr>
+          <w:rFonts w:ascii="Segoe UI" w:eastAsia="Times New Roman" w:hAnsi="Segoe UI" w:cs="Segoe UI"/>
+          <w:lang w:eastAsia="nl-NL"/>
+        </w:rPr>
+        <w:t>invergelijking</w:t>
+      </w:r>
+      <w:proofErr w:type="spellEnd"/>
+      <w:r>
+        <w:rPr>
+          <w:rFonts w:ascii="Segoe UI" w:eastAsia="Times New Roman" w:hAnsi="Segoe UI" w:cs="Segoe UI"/>
+          <w:lang w:eastAsia="nl-NL"/>
+        </w:rPr>
+        <w:t xml:space="preserve"> met html maar toch vond ik het ontwerpen van de blikjes het leukst, mijn groepje heeft mij goed geholpen ook al ging het aan het eind wel wat stroef met javascript, uiteindelijk is wel bijna alles gelukt om te maken van mijn pagina.</w:t>
+      </w:r>
+    </w:p>
+    <w:p/>
     <w:p>
       <w:pPr>
         <w:spacing w:before="100" w:beforeAutospacing="1" w:after="100" w:afterAutospacing="1" w:line="240" w:lineRule="auto"/>

</xml_diff>